<commit_message>
vault backup: 2024-11-17 17:37:51
</commit_message>
<xml_diff>
--- a/Centennial/Term 1/COMM College Communications 2/Argument Essay Writings/Lucas_Vandermaarel_Peer Review 2.docx
+++ b/Centennial/Term 1/COMM College Communications 2/Argument Essay Writings/Lucas_Vandermaarel_Peer Review 2.docx
@@ -211,6 +211,7 @@
       <w:pPr>
         <w:spacing w:before="240" w:line="301" w:lineRule="auto"/>
         <w:rPr>
+          <w:b/>
           <w:sz w:val="24"/>
           <w:szCs w:val="24"/>
         </w:rPr>
@@ -221,6 +222,20 @@
           <w:szCs w:val="24"/>
         </w:rPr>
         <w:t>Peer’s Name:</w:t>
+      </w:r>
+      <w:r>
+        <w:rPr>
+          <w:sz w:val="24"/>
+          <w:szCs w:val="24"/>
+        </w:rPr>
+        <w:t xml:space="preserve"> </w:t>
+      </w:r>
+      <w:r>
+        <w:rPr>
+          <w:sz w:val="24"/>
+          <w:szCs w:val="24"/>
+        </w:rPr>
+        <w:t>Gurleen Sandhu</w:t>
       </w:r>
     </w:p>
     <w:p>

</xml_diff>

<commit_message>
vault backup: 2024-11-17 18:37:51
</commit_message>
<xml_diff>
--- a/Centennial/Term 1/COMM College Communications 2/Argument Essay Writings/Lucas_Vandermaarel_Peer Review 2.docx
+++ b/Centennial/Term 1/COMM College Communications 2/Argument Essay Writings/Lucas_Vandermaarel_Peer Review 2.docx
@@ -244,6 +244,7 @@
         <w:rPr>
           <w:sz w:val="24"/>
           <w:szCs w:val="24"/>
+          <w:lang w:val="en-US"/>
         </w:rPr>
       </w:pPr>
       <w:r>
@@ -253,6 +254,169 @@
         </w:rPr>
         <w:t>Your Feedback:</w:t>
       </w:r>
+      <w:r>
+        <w:rPr>
+          <w:sz w:val="24"/>
+          <w:szCs w:val="24"/>
+        </w:rPr>
+        <w:br/>
+      </w:r>
+      <w:r>
+        <w:rPr>
+          <w:sz w:val="24"/>
+          <w:szCs w:val="24"/>
+        </w:rPr>
+        <w:br/>
+      </w:r>
+      <w:r>
+        <w:rPr>
+          <w:sz w:val="24"/>
+          <w:szCs w:val="24"/>
+          <w:lang w:val="en-US"/>
+        </w:rPr>
+        <w:t>Hi Gurleen,</w:t>
+      </w:r>
+    </w:p>
+    <w:p>
+      <w:pPr>
+        <w:spacing w:before="240" w:line="301" w:lineRule="auto"/>
+        <w:rPr>
+          <w:sz w:val="24"/>
+          <w:szCs w:val="24"/>
+          <w:lang w:val="en-US"/>
+        </w:rPr>
+      </w:pPr>
+      <w:r>
+        <w:rPr>
+          <w:sz w:val="24"/>
+          <w:szCs w:val="24"/>
+          <w:lang w:val="en-US"/>
+        </w:rPr>
+        <w:t>Well done! I thought your essay was well written. </w:t>
+      </w:r>
+      <w:r>
+        <w:rPr>
+          <w:sz w:val="24"/>
+          <w:szCs w:val="24"/>
+          <w:lang w:val="en-US"/>
+        </w:rPr>
+        <w:br/>
+      </w:r>
+      <w:r>
+        <w:rPr>
+          <w:sz w:val="24"/>
+          <w:szCs w:val="24"/>
+          <w:lang w:val="en-US"/>
+        </w:rPr>
+        <w:br/>
+        <w:t>Your introduction provides a nice overview of the topic to be discussed and your summary encapsulates the essence of the article.</w:t>
+      </w:r>
+      <w:r>
+        <w:rPr>
+          <w:sz w:val="24"/>
+          <w:szCs w:val="24"/>
+          <w:lang w:val="en-US"/>
+        </w:rPr>
+        <w:br/>
+      </w:r>
+      <w:r>
+        <w:rPr>
+          <w:sz w:val="24"/>
+          <w:szCs w:val="24"/>
+          <w:lang w:val="en-US"/>
+        </w:rPr>
+        <w:br/>
+        <w:t>I found that you used the evidence effectively to support your thoughts and thought that you brought a fairly balanced perspective. I believe the core of your essay, your points and support, are well thought out.</w:t>
+      </w:r>
+      <w:r>
+        <w:rPr>
+          <w:sz w:val="24"/>
+          <w:szCs w:val="24"/>
+          <w:lang w:val="en-US"/>
+        </w:rPr>
+        <w:br/>
+      </w:r>
+      <w:r>
+        <w:rPr>
+          <w:sz w:val="24"/>
+          <w:szCs w:val="24"/>
+          <w:lang w:val="en-US"/>
+        </w:rPr>
+        <w:br/>
+        <w:t xml:space="preserve">An area of improvement could be that you reduce the amount of times that you use the </w:t>
+      </w:r>
+      <w:r>
+        <w:rPr>
+          <w:sz w:val="24"/>
+          <w:szCs w:val="24"/>
+          <w:lang w:val="en-US"/>
+        </w:rPr>
+        <w:lastRenderedPageBreak/>
+        <w:t>phrase "In the article [...]". While it helps to introduce your points, variation in wording might make the feel of your essay feel a bit more dynamic.</w:t>
+      </w:r>
+    </w:p>
+    <w:p>
+      <w:pPr>
+        <w:spacing w:before="240" w:line="301" w:lineRule="auto"/>
+        <w:rPr>
+          <w:sz w:val="24"/>
+          <w:szCs w:val="24"/>
+          <w:lang w:val="en-US"/>
+        </w:rPr>
+      </w:pPr>
+      <w:r>
+        <w:rPr>
+          <w:sz w:val="24"/>
+          <w:szCs w:val="24"/>
+          <w:lang w:val="en-US"/>
+        </w:rPr>
+        <w:t>Your conclusion needs a bit of development as well to provide a slightly more comprehensive overview of your ideas and then I would say this is ready to be graded!</w:t>
+      </w:r>
+    </w:p>
+    <w:p>
+      <w:pPr>
+        <w:spacing w:before="240" w:line="301" w:lineRule="auto"/>
+        <w:rPr>
+          <w:sz w:val="24"/>
+          <w:szCs w:val="24"/>
+          <w:lang w:val="en-US"/>
+        </w:rPr>
+      </w:pPr>
+      <w:r>
+        <w:rPr>
+          <w:sz w:val="24"/>
+          <w:szCs w:val="24"/>
+          <w:lang w:val="en-US"/>
+        </w:rPr>
+        <w:t>Overall, great job Gurleen!</w:t>
+      </w:r>
+    </w:p>
+    <w:p>
+      <w:pPr>
+        <w:spacing w:before="240" w:line="301" w:lineRule="auto"/>
+        <w:rPr>
+          <w:sz w:val="24"/>
+          <w:szCs w:val="24"/>
+          <w:lang w:val="en-US"/>
+        </w:rPr>
+      </w:pPr>
+      <w:r>
+        <w:rPr>
+          <w:sz w:val="24"/>
+          <w:szCs w:val="24"/>
+          <w:lang w:val="en-US"/>
+        </w:rPr>
+        <w:t>- Lucas Vandermaarel</w:t>
+      </w:r>
+    </w:p>
+    <w:p>
+      <w:pPr>
+        <w:spacing w:before="240" w:line="301" w:lineRule="auto"/>
+        <w:rPr>
+          <w:sz w:val="24"/>
+          <w:szCs w:val="24"/>
+        </w:rPr>
+      </w:pPr>
     </w:p>
     <w:p>
       <w:pPr>
@@ -282,13 +446,19 @@
         </w:rPr>
         <w:t>Peer’s Name:</w:t>
       </w:r>
+      <w:r>
+        <w:rPr>
+          <w:sz w:val="24"/>
+          <w:szCs w:val="24"/>
+        </w:rPr>
+        <w:t xml:space="preserve"> Natalie Hampton</w:t>
+      </w:r>
     </w:p>
     <w:p>
       <w:pPr>
         <w:spacing w:before="240" w:line="301" w:lineRule="auto"/>
         <w:rPr>
-          <w:sz w:val="24"/>
-          <w:szCs w:val="24"/>
+          <w:lang w:val="en-US"/>
         </w:rPr>
       </w:pPr>
       <w:r>
@@ -298,6 +468,149 @@
         </w:rPr>
         <w:t xml:space="preserve">Your Feedback: </w:t>
       </w:r>
+      <w:r>
+        <w:rPr>
+          <w:sz w:val="24"/>
+          <w:szCs w:val="24"/>
+        </w:rPr>
+        <w:br/>
+      </w:r>
+      <w:r>
+        <w:rPr>
+          <w:sz w:val="24"/>
+          <w:szCs w:val="24"/>
+        </w:rPr>
+        <w:br/>
+      </w:r>
+      <w:r>
+        <w:rPr>
+          <w:lang w:val="en-US"/>
+        </w:rPr>
+        <w:t>Hi Natalie,</w:t>
+      </w:r>
+    </w:p>
+    <w:p>
+      <w:pPr>
+        <w:spacing w:before="240" w:line="301" w:lineRule="auto"/>
+        <w:rPr>
+          <w:sz w:val="24"/>
+          <w:szCs w:val="24"/>
+          <w:lang w:val="en-US"/>
+        </w:rPr>
+      </w:pPr>
+      <w:r>
+        <w:rPr>
+          <w:sz w:val="24"/>
+          <w:szCs w:val="24"/>
+          <w:lang w:val="en-US"/>
+        </w:rPr>
+        <w:t>Your introduction does well in establishing your essay's focus. However, I am not sure what your thesis statement is. Adding a clear thesis might provide a clearer picture about what your stance is.</w:t>
+      </w:r>
+    </w:p>
+    <w:p>
+      <w:pPr>
+        <w:spacing w:before="240" w:line="301" w:lineRule="auto"/>
+        <w:rPr>
+          <w:sz w:val="24"/>
+          <w:szCs w:val="24"/>
+          <w:lang w:val="en-US"/>
+        </w:rPr>
+      </w:pPr>
+      <w:r>
+        <w:rPr>
+          <w:sz w:val="24"/>
+          <w:szCs w:val="24"/>
+          <w:lang w:val="en-US"/>
+        </w:rPr>
+        <w:t>Your summary provides a sufficient overview of the main source! Great work.</w:t>
+      </w:r>
+      <w:r>
+        <w:rPr>
+          <w:sz w:val="24"/>
+          <w:szCs w:val="24"/>
+          <w:lang w:val="en-US"/>
+        </w:rPr>
+        <w:br/>
+        <w:t>I suggest that some of your points are separated into their own paragraphs to provide readers with a clear distinction of when you are switching to a different point.</w:t>
+      </w:r>
+      <w:r>
+        <w:rPr>
+          <w:sz w:val="24"/>
+          <w:szCs w:val="24"/>
+          <w:lang w:val="en-US"/>
+        </w:rPr>
+        <w:br/>
+      </w:r>
+      <w:r>
+        <w:rPr>
+          <w:sz w:val="24"/>
+          <w:szCs w:val="24"/>
+          <w:lang w:val="en-US"/>
+        </w:rPr>
+        <w:br/>
+        <w:t>Your use of your research sources is effective and cited, in most cases, perfectly. There is just one spot that I can find that you do not have parentheses around Valkenburg et al.</w:t>
+      </w:r>
+      <w:r>
+        <w:rPr>
+          <w:sz w:val="24"/>
+          <w:szCs w:val="24"/>
+          <w:lang w:val="en-US"/>
+        </w:rPr>
+        <w:br/>
+      </w:r>
+      <w:r>
+        <w:rPr>
+          <w:sz w:val="24"/>
+          <w:szCs w:val="24"/>
+          <w:lang w:val="en-US"/>
+        </w:rPr>
+        <w:br/>
+        <w:t>Overall, I would say this is a great draft and I'm sure you will polish this into an even stronger essay.</w:t>
+      </w:r>
+      <w:r>
+        <w:rPr>
+          <w:sz w:val="24"/>
+          <w:szCs w:val="24"/>
+          <w:lang w:val="en-US"/>
+        </w:rPr>
+        <w:br/>
+      </w:r>
+      <w:r>
+        <w:rPr>
+          <w:sz w:val="24"/>
+          <w:szCs w:val="24"/>
+          <w:lang w:val="en-US"/>
+        </w:rPr>
+        <w:br/>
+        <w:t>Great job!</w:t>
+      </w:r>
+    </w:p>
+    <w:p>
+      <w:pPr>
+        <w:spacing w:before="240" w:line="301" w:lineRule="auto"/>
+        <w:rPr>
+          <w:sz w:val="24"/>
+          <w:szCs w:val="24"/>
+          <w:lang w:val="en-US"/>
+        </w:rPr>
+      </w:pPr>
+      <w:r>
+        <w:rPr>
+          <w:sz w:val="24"/>
+          <w:szCs w:val="24"/>
+          <w:lang w:val="en-US"/>
+        </w:rPr>
+        <w:t>- Lucas Vandermaarel</w:t>
+      </w:r>
+    </w:p>
+    <w:p>
+      <w:pPr>
+        <w:spacing w:before="240" w:line="301" w:lineRule="auto"/>
+        <w:rPr>
+          <w:sz w:val="24"/>
+          <w:szCs w:val="24"/>
+        </w:rPr>
+      </w:pPr>
     </w:p>
     <w:p>
       <w:pPr>
@@ -1019,7 +1332,6 @@
   <w:style w:type="character" w:default="1" w:styleId="DefaultParagraphFont">
     <w:name w:val="Default Paragraph Font"/>
     <w:uiPriority w:val="1"/>
-    <w:semiHidden/>
     <w:unhideWhenUsed/>
   </w:style>
   <w:style w:type="table" w:default="1" w:styleId="TableNormal">
@@ -1074,6 +1386,19 @@
       <w:color w:val="666666"/>
       <w:sz w:val="30"/>
       <w:szCs w:val="30"/>
+    </w:rPr>
+  </w:style>
+  <w:style w:type="paragraph" w:styleId="NormalWeb">
+    <w:name w:val="Normal (Web)"/>
+    <w:basedOn w:val="Normal"/>
+    <w:uiPriority w:val="99"/>
+    <w:semiHidden/>
+    <w:unhideWhenUsed/>
+    <w:rsid w:val="00FB709D"/>
+    <w:rPr>
+      <w:rFonts w:ascii="Times New Roman" w:hAnsi="Times New Roman" w:cs="Times New Roman"/>
+      <w:sz w:val="24"/>
+      <w:szCs w:val="24"/>
     </w:rPr>
   </w:style>
 </w:styles>

</xml_diff>